<commit_message>
Ajuste no Manual de instalação da BeeAware
</commit_message>
<xml_diff>
--- a/Manual de instalação/Manual de instalação BeeAware.docx
+++ b/Manual de instalação/Manual de instalação BeeAware.docx
@@ -128,7 +128,19 @@
         <w:t>apiário</w:t>
       </w:r>
       <w:r>
-        <w:t xml:space="preserve">. Ele coleta dados de luminosidade em lux e os envia para o sistema </w:t>
+        <w:t xml:space="preserve">. Ele coleta dados de </w:t>
+      </w:r>
+      <w:r>
+        <w:t>temperatura</w:t>
+      </w:r>
+      <w:r>
+        <w:t xml:space="preserve"> em </w:t>
+      </w:r>
+      <w:r>
+        <w:t>graus celcius</w:t>
+      </w:r>
+      <w:r>
+        <w:t xml:space="preserve"> e os envia para o sistema </w:t>
       </w:r>
       <w:r>
         <w:t>BeeAware</w:t>
@@ -209,7 +221,13 @@
         <w:t>BeeAware</w:t>
       </w:r>
       <w:r>
-        <w:t xml:space="preserve"> monitora continuamente a luminosidade no </w:t>
+        <w:t xml:space="preserve"> monitora continuamente a </w:t>
+      </w:r>
+      <w:r>
+        <w:t>temperatura</w:t>
+      </w:r>
+      <w:r>
+        <w:t xml:space="preserve"> no </w:t>
       </w:r>
       <w:r>
         <w:t>apiário</w:t>
@@ -1295,7 +1313,19 @@
         <w:rPr>
           <w:rFonts w:ascii="Times New Roman" w:hAnsi="Times New Roman" w:cs="Times New Roman"/>
         </w:rPr>
-        <w:t>Conecte o cabo do sensor à fonte de alimentação e ao sistema Lumini usando os conectores fornecidos.</w:t>
+        <w:t>Conecte o cabo do sensor à fonte de alimentação e ao sistema</w:t>
+      </w:r>
+      <w:r>
+        <w:rPr>
+          <w:rFonts w:ascii="Times New Roman" w:hAnsi="Times New Roman" w:cs="Times New Roman"/>
+        </w:rPr>
+        <w:t xml:space="preserve"> BeeAware</w:t>
+      </w:r>
+      <w:r>
+        <w:rPr>
+          <w:rFonts w:ascii="Times New Roman" w:hAnsi="Times New Roman" w:cs="Times New Roman"/>
+        </w:rPr>
+        <w:t xml:space="preserve"> usando os conectores fornecidos.</w:t>
       </w:r>
     </w:p>
     <w:p>
@@ -1873,7 +1903,19 @@
         <w:rPr>
           <w:rFonts w:ascii="Times New Roman" w:hAnsi="Times New Roman" w:cs="Times New Roman"/>
         </w:rPr>
-        <w:t xml:space="preserve"> Um talhão por sensor.</w:t>
+        <w:t xml:space="preserve"> Um </w:t>
+      </w:r>
+      <w:r>
+        <w:rPr>
+          <w:rFonts w:ascii="Times New Roman" w:hAnsi="Times New Roman" w:cs="Times New Roman"/>
+        </w:rPr>
+        <w:t>Apiário por</w:t>
+      </w:r>
+      <w:r>
+        <w:rPr>
+          <w:rFonts w:ascii="Times New Roman" w:hAnsi="Times New Roman" w:cs="Times New Roman"/>
+        </w:rPr>
+        <w:t xml:space="preserve"> sensor.</w:t>
       </w:r>
     </w:p>
     <w:p>
@@ -2040,7 +2082,9 @@
       </w:r>
       <w:r>
         <w:rPr>
-          <w:rFonts w:ascii="Times New Roman" w:hAnsi="Times New Roman" w:cs="Times New Roman"/>
+          <w:rFonts w:ascii="Times New Roman" w:eastAsiaTheme="majorEastAsia" w:hAnsi="Times New Roman" w:cs="Times New Roman"/>
+          <w:sz w:val="28"/>
+          <w:szCs w:val="28"/>
         </w:rPr>
         <w:t>BeeAware</w:t>
       </w:r>
@@ -2050,11 +2094,21 @@
           <w:sz w:val="28"/>
           <w:szCs w:val="28"/>
         </w:rPr>
-        <w:t xml:space="preserve"> é disponibilizado sob uma licença de uso exclusiva para clientes devidamente cadastrados, com a finalidade de monitorar e gerenciar dados coletados pelos sensores </w:t>
-      </w:r>
-      <w:r>
-        <w:rPr>
-          <w:rFonts w:ascii="Times New Roman" w:hAnsi="Times New Roman" w:cs="Times New Roman"/>
+        <w:t xml:space="preserve"> </w:t>
+      </w:r>
+      <w:r>
+        <w:rPr>
+          <w:rFonts w:ascii="Times New Roman" w:eastAsiaTheme="majorEastAsia" w:hAnsi="Times New Roman" w:cs="Times New Roman"/>
+          <w:sz w:val="28"/>
+          <w:szCs w:val="28"/>
+        </w:rPr>
+        <w:t xml:space="preserve">é disponibilizado sob uma licença de uso exclusiva para clientes devidamente cadastrados, com a finalidade de monitorar e gerenciar dados coletados pelos sensores </w:t>
+      </w:r>
+      <w:r>
+        <w:rPr>
+          <w:rFonts w:ascii="Times New Roman" w:eastAsiaTheme="majorEastAsia" w:hAnsi="Times New Roman" w:cs="Times New Roman"/>
+          <w:sz w:val="28"/>
+          <w:szCs w:val="28"/>
         </w:rPr>
         <w:t>BeeAware</w:t>
       </w:r>
@@ -2086,7 +2140,9 @@
       </w:r>
       <w:r>
         <w:rPr>
-          <w:rFonts w:ascii="Times New Roman" w:hAnsi="Times New Roman" w:cs="Times New Roman"/>
+          <w:rFonts w:ascii="Times New Roman" w:eastAsiaTheme="majorEastAsia" w:hAnsi="Times New Roman" w:cs="Times New Roman"/>
+          <w:sz w:val="28"/>
+          <w:szCs w:val="28"/>
         </w:rPr>
         <w:t>BeeAware</w:t>
       </w:r>
@@ -2501,7 +2557,23 @@
           <w:szCs w:val="28"/>
         </w:rPr>
         <w:br/>
-        <w:t xml:space="preserve">4.2. Dados coletados pelos sensores (como níveis de luminosidade) são armazenados de forma segura e utilizados exclusivamente para fornecer as funcionalidades do sistema </w:t>
+        <w:t xml:space="preserve">4.2. Dados coletados pelos sensores (como níveis de </w:t>
+      </w:r>
+      <w:r>
+        <w:rPr>
+          <w:rFonts w:ascii="Times New Roman" w:eastAsiaTheme="majorEastAsia" w:hAnsi="Times New Roman" w:cs="Times New Roman"/>
+          <w:sz w:val="28"/>
+          <w:szCs w:val="28"/>
+        </w:rPr>
+        <w:t>temperatura</w:t>
+      </w:r>
+      <w:r>
+        <w:rPr>
+          <w:rFonts w:ascii="Times New Roman" w:eastAsiaTheme="majorEastAsia" w:hAnsi="Times New Roman" w:cs="Times New Roman"/>
+          <w:sz w:val="28"/>
+          <w:szCs w:val="28"/>
+        </w:rPr>
+        <w:t xml:space="preserve">) são armazenados de forma segura e utilizados exclusivamente para fornecer as funcionalidades do sistema </w:t>
       </w:r>
       <w:r>
         <w:rPr>

</xml_diff>